<commit_message>
Files and videos about the First Valve prototype
</commit_message>
<xml_diff>
--- a/Paperwork/Scoping.docx
+++ b/Paperwork/Scoping.docx
@@ -809,7 +809,7 @@
     </w:p>
     <w:p>
       <w:pPr>
-        <w:pStyle w:val="ListParagraph"/>
+        <w:pStyle w:val="Paragraphedeliste"/>
         <w:numPr>
           <w:ilvl w:val="0"/>
           <w:numId w:val="4"/>
@@ -819,12 +819,10 @@
       <w:r>
         <w:t xml:space="preserve">designing a detailed test plan </w:t>
       </w:r>
-      <w:bookmarkStart w:id="0" w:name="_GoBack"/>
-      <w:bookmarkEnd w:id="0"/>
-    </w:p>
-    <w:p>
-      <w:pPr>
-        <w:pStyle w:val="ListParagraph"/>
+    </w:p>
+    <w:p>
+      <w:pPr>
+        <w:pStyle w:val="Paragraphedeliste"/>
         <w:numPr>
           <w:ilvl w:val="0"/>
           <w:numId w:val="4"/>
@@ -943,26 +941,26 @@
           <w:sz w:val="20"/>
           <w:szCs w:val="20"/>
         </w:rPr>
-        <w:t xml:space="preserve">Mohamed </w:t>
-      </w:r>
-      <w:proofErr w:type="spellStart"/>
-      <w:r>
-        <w:rPr>
-          <w:rFonts w:ascii="Arial" w:hAnsi="Arial" w:cs="Arial"/>
-          <w:sz w:val="20"/>
-          <w:szCs w:val="20"/>
-        </w:rPr>
-        <w:t>Maaroufi</w:t>
-      </w:r>
-      <w:proofErr w:type="spellEnd"/>
-      <w:r>
-        <w:rPr>
-          <w:rFonts w:ascii="Arial" w:hAnsi="Arial" w:cs="Arial"/>
-          <w:sz w:val="20"/>
-          <w:szCs w:val="20"/>
-        </w:rPr>
-        <w:t>, contact details</w:t>
-      </w:r>
+        <w:t>Mohamed Maaroufi</w:t>
+      </w:r>
+      <w:r>
+        <w:rPr>
+          <w:rFonts w:ascii="Arial" w:hAnsi="Arial" w:cs="Arial"/>
+          <w:sz w:val="20"/>
+          <w:szCs w:val="20"/>
+        </w:rPr>
+        <w:t xml:space="preserve">, </w:t>
+      </w:r>
+      <w:r>
+        <w:rPr>
+          <w:rFonts w:ascii="Arial" w:hAnsi="Arial" w:cs="Arial"/>
+          <w:sz w:val="20"/>
+          <w:szCs w:val="20"/>
+        </w:rPr>
+        <w:t>07980107792]</w:t>
+      </w:r>
+      <w:bookmarkStart w:id="0" w:name="_GoBack"/>
+      <w:bookmarkEnd w:id="0"/>
     </w:p>
     <w:p>
       <w:pPr>
@@ -1687,7 +1685,7 @@
 <w:ftr xmlns:wpc="http://schemas.microsoft.com/office/word/2010/wordprocessingCanvas" xmlns:cx="http://schemas.microsoft.com/office/drawing/2014/chartex" xmlns:cx1="http://schemas.microsoft.com/office/drawing/2015/9/8/chartex" xmlns:cx2="http://schemas.microsoft.com/office/drawing/2015/10/21/chartex" xmlns:cx3="http://schemas.microsoft.com/office/drawing/2016/5/9/chartex" xmlns:cx4="http://schemas.microsoft.com/office/drawing/2016/5/10/chartex" xmlns:cx5="http://schemas.microsoft.com/office/drawing/2016/5/11/chartex" xmlns:cx6="http://schemas.microsoft.com/office/drawing/2016/5/12/chartex" xmlns:cx7="http://schemas.microsoft.com/office/drawing/2016/5/13/chartex" xmlns:cx8="http://schemas.microsoft.com/office/drawing/2016/5/14/chartex" xmlns:mc="http://schemas.openxmlformats.org/markup-compatibility/2006" xmlns:aink="http://schemas.microsoft.com/office/drawing/2016/ink" xmlns:am3d="http://schemas.microsoft.com/office/drawing/2017/model3d" xmlns:o="urn:schemas-microsoft-com:office:office" xmlns:r="http://schemas.openxmlformats.org/officeDocument/2006/relationships" xmlns:m="http://schemas.openxmlformats.org/officeDocument/2006/math" xmlns:v="urn:schemas-microsoft-com:vml" xmlns:wp14="http://schemas.microsoft.com/office/word/2010/wordprocessingDrawing" xmlns:wp="http://schemas.openxmlformats.org/drawingml/2006/wordprocessingDrawing" xmlns:w10="urn:schemas-microsoft-com:office:word" xmlns:w="http://schemas.openxmlformats.org/wordprocessingml/2006/main" xmlns:w14="http://schemas.microsoft.com/office/word/2010/wordml" xmlns:w15="http://schemas.microsoft.com/office/word/2012/wordml" xmlns:w16cid="http://schemas.microsoft.com/office/word/2016/wordml/cid" xmlns:w16se="http://schemas.microsoft.com/office/word/2015/wordml/symex" xmlns:wpg="http://schemas.microsoft.com/office/word/2010/wordprocessingGroup" xmlns:wpi="http://schemas.microsoft.com/office/word/2010/wordprocessingInk" xmlns:wne="http://schemas.microsoft.com/office/word/2006/wordml" xmlns:wps="http://schemas.microsoft.com/office/word/2010/wordprocessingShape" mc:Ignorable="w14 w15 w16se w16cid wp14">
   <w:p>
     <w:pPr>
-      <w:pStyle w:val="Footer"/>
+      <w:pStyle w:val="Pieddepage"/>
       <w:pBdr>
         <w:top w:val="single" w:sz="4" w:space="1" w:color="auto"/>
       </w:pBdr>
@@ -1812,7 +1810,7 @@
         <w:sz w:val="20"/>
         <w:szCs w:val="20"/>
       </w:rPr>
-      <w:t>1</w:t>
+      <w:t>2</w:t>
     </w:r>
     <w:r>
       <w:rPr>
@@ -1825,7 +1823,7 @@
   </w:p>
   <w:p>
     <w:pPr>
-      <w:pStyle w:val="Footer"/>
+      <w:pStyle w:val="Pieddepage"/>
     </w:pPr>
   </w:p>
 </w:ftr>
@@ -2836,13 +2834,13 @@
     <w:name w:val="Normal"/>
     <w:qFormat/>
   </w:style>
-  <w:style w:type="character" w:default="1" w:styleId="DefaultParagraphFont">
+  <w:style w:type="character" w:default="1" w:styleId="Policepardfaut">
     <w:name w:val="Default Paragraph Font"/>
     <w:uiPriority w:val="1"/>
     <w:semiHidden/>
     <w:unhideWhenUsed/>
   </w:style>
-  <w:style w:type="table" w:default="1" w:styleId="TableNormal">
+  <w:style w:type="table" w:default="1" w:styleId="TableauNormal">
     <w:name w:val="Normal Table"/>
     <w:uiPriority w:val="99"/>
     <w:semiHidden/>
@@ -2857,13 +2855,13 @@
       </w:tblCellMar>
     </w:tblPr>
   </w:style>
-  <w:style w:type="numbering" w:default="1" w:styleId="NoList">
+  <w:style w:type="numbering" w:default="1" w:styleId="Aucuneliste">
     <w:name w:val="No List"/>
     <w:uiPriority w:val="99"/>
     <w:semiHidden/>
     <w:unhideWhenUsed/>
   </w:style>
-  <w:style w:type="paragraph" w:styleId="ListParagraph">
+  <w:style w:type="paragraph" w:styleId="Paragraphedeliste">
     <w:name w:val="List Paragraph"/>
     <w:basedOn w:val="Normal"/>
     <w:uiPriority w:val="34"/>
@@ -2874,10 +2872,10 @@
       <w:contextualSpacing/>
     </w:pPr>
   </w:style>
-  <w:style w:type="paragraph" w:styleId="Footer">
+  <w:style w:type="paragraph" w:styleId="Pieddepage">
     <w:name w:val="footer"/>
     <w:basedOn w:val="Normal"/>
-    <w:link w:val="FooterChar"/>
+    <w:link w:val="PieddepageCar"/>
     <w:uiPriority w:val="99"/>
     <w:rsid w:val="00DC10DC"/>
     <w:pPr>
@@ -2893,10 +2891,10 @@
       <w:szCs w:val="24"/>
     </w:rPr>
   </w:style>
-  <w:style w:type="character" w:customStyle="1" w:styleId="FooterChar">
-    <w:name w:val="Footer Char"/>
-    <w:basedOn w:val="DefaultParagraphFont"/>
-    <w:link w:val="Footer"/>
+  <w:style w:type="character" w:customStyle="1" w:styleId="PieddepageCar">
+    <w:name w:val="Pied de page Car"/>
+    <w:basedOn w:val="Policepardfaut"/>
+    <w:link w:val="Pieddepage"/>
     <w:uiPriority w:val="99"/>
     <w:rsid w:val="00DC10DC"/>
     <w:rPr>

</xml_diff>